<commit_message>
all html, css and js files (empty) index.html finished
</commit_message>
<xml_diff>
--- a/Week 2/Target Audience.docx
+++ b/Week 2/Target Audience.docx
@@ -93,28 +93,6 @@
     </w:p>
     <w:p>
       <w:pPr>
-        <w:jc w:val="center"/>
-        <w:rPr>
-          <w:rFonts w:ascii="Century Gothic" w:hAnsi="Century Gothic"/>
-          <w:b/>
-          <w:bCs/>
-          <w:color w:val="595959" w:themeColor="text1" w:themeTint="A6"/>
-          <w:lang w:val="en-US"/>
-        </w:rPr>
-      </w:pPr>
-      <w:r>
-        <w:rPr>
-          <w:rFonts w:ascii="Century Gothic" w:hAnsi="Century Gothic"/>
-          <w:b/>
-          <w:bCs/>
-          <w:color w:val="595959" w:themeColor="text1" w:themeTint="A6"/>
-          <w:lang w:val="en-US"/>
-        </w:rPr>
-        <w:t>This document includes my target audience, personas, storyboard, wireframe and link to my adobe XD prototype.</w:t>
-      </w:r>
-    </w:p>
-    <w:p>
-      <w:pPr>
         <w:rPr>
           <w:rFonts w:ascii="Century Gothic" w:hAnsi="Century Gothic"/>
           <w:b/>
@@ -125,6 +103,103 @@
           <w:lang w:val="en-US"/>
         </w:rPr>
       </w:pPr>
+    </w:p>
+    <w:p>
+      <w:pPr>
+        <w:jc w:val="center"/>
+        <w:rPr>
+          <w:rFonts w:ascii="Century Gothic" w:hAnsi="Century Gothic"/>
+          <w:b/>
+          <w:bCs/>
+          <w:color w:val="595959" w:themeColor="text1" w:themeTint="A6"/>
+          <w:lang w:val="en-US"/>
+        </w:rPr>
+      </w:pPr>
+      <w:r>
+        <w:rPr>
+          <w:rFonts w:ascii="Century Gothic" w:hAnsi="Century Gothic"/>
+          <w:b/>
+          <w:bCs/>
+          <w:color w:val="595959" w:themeColor="text1" w:themeTint="A6"/>
+          <w:lang w:val="en-US"/>
+        </w:rPr>
+        <w:t>This document includes my target audience, personas, storyboard, wireframe and link to my adobe XD prototype.</w:t>
+      </w:r>
+    </w:p>
+    <w:p>
+      <w:pPr>
+        <w:rPr>
+          <w:rFonts w:ascii="Century Gothic" w:hAnsi="Century Gothic"/>
+          <w:b/>
+          <w:bCs/>
+          <w:color w:val="808080" w:themeColor="background1" w:themeShade="80"/>
+          <w:sz w:val="20"/>
+          <w:szCs w:val="20"/>
+          <w:lang w:val="en-US"/>
+        </w:rPr>
+      </w:pPr>
+    </w:p>
+    <w:p>
+      <w:pPr>
+        <w:spacing w:line="360" w:lineRule="auto"/>
+        <w:rPr>
+          <w:rFonts w:ascii="Century Gothic" w:hAnsi="Century Gothic"/>
+          <w:color w:val="808080" w:themeColor="background1" w:themeShade="80"/>
+          <w:lang w:val="en-US"/>
+        </w:rPr>
+      </w:pPr>
+    </w:p>
+    <w:p>
+      <w:pPr>
+        <w:spacing w:line="360" w:lineRule="auto"/>
+        <w:rPr>
+          <w:rFonts w:ascii="Century Gothic" w:hAnsi="Century Gothic"/>
+          <w:color w:val="808080" w:themeColor="background1" w:themeShade="80"/>
+          <w:lang w:val="en-US"/>
+        </w:rPr>
+      </w:pPr>
+    </w:p>
+    <w:p>
+      <w:pPr>
+        <w:spacing w:line="360" w:lineRule="auto"/>
+        <w:rPr>
+          <w:rFonts w:ascii="Century Gothic" w:hAnsi="Century Gothic"/>
+          <w:b/>
+          <w:bCs/>
+          <w:color w:val="595959" w:themeColor="text1" w:themeTint="A6"/>
+          <w:lang w:val="en-US"/>
+        </w:rPr>
+      </w:pPr>
+      <w:r>
+        <w:rPr>
+          <w:rFonts w:ascii="Century Gothic" w:hAnsi="Century Gothic"/>
+          <w:b/>
+          <w:bCs/>
+          <w:color w:val="595959" w:themeColor="text1" w:themeTint="A6"/>
+          <w:lang w:val="en-US"/>
+        </w:rPr>
+        <w:t>Adobe XD Prototype:</w:t>
+      </w:r>
+    </w:p>
+    <w:p>
+      <w:pPr>
+        <w:spacing w:line="360" w:lineRule="auto"/>
+        <w:rPr>
+          <w:rFonts w:ascii="Century Gothic" w:hAnsi="Century Gothic"/>
+          <w:color w:val="808080" w:themeColor="background1" w:themeShade="80"/>
+          <w:lang w:val="en-US"/>
+        </w:rPr>
+      </w:pPr>
+      <w:hyperlink r:id="rId5" w:history="1">
+        <w:r>
+          <w:rPr>
+            <w:rStyle w:val="Hyperkobling"/>
+            <w:rFonts w:ascii="Century Gothic" w:hAnsi="Century Gothic"/>
+            <w:lang w:val="en-US"/>
+          </w:rPr>
+          <w:t>https://xd.adobe.com/view/aa1320d2-66c7-44e3-61cc-d3204477e208-dc22/</w:t>
+        </w:r>
+      </w:hyperlink>
     </w:p>
     <w:p>
       <w:pPr>
@@ -355,26 +430,6 @@
           <w:lang w:val="en-US" w:eastAsia="nb-NO"/>
         </w:rPr>
       </w:pPr>
-      <w:r>
-        <w:rPr>
-          <w:rFonts w:ascii="Century Gothic" w:eastAsia="Times New Roman" w:hAnsi="Century Gothic" w:cs="Arial"/>
-          <w:b/>
-          <w:bCs/>
-          <w:color w:val="595959" w:themeColor="text1" w:themeTint="A6"/>
-          <w:lang w:val="en-US" w:eastAsia="nb-NO"/>
-        </w:rPr>
-        <w:t>So,</w:t>
-      </w:r>
-      <w:r>
-        <w:rPr>
-          <w:rFonts w:ascii="Century Gothic" w:eastAsia="Times New Roman" w:hAnsi="Century Gothic" w:cs="Arial"/>
-          <w:b/>
-          <w:bCs/>
-          <w:color w:val="595959" w:themeColor="text1" w:themeTint="A6"/>
-          <w:lang w:val="en-US" w:eastAsia="nb-NO"/>
-        </w:rPr>
-        <w:t xml:space="preserve"> to give you an example: </w:t>
-      </w:r>
     </w:p>
     <w:p>
       <w:pPr>
@@ -382,6 +437,66 @@
         <w:spacing w:before="300" w:after="300"/>
         <w:rPr>
           <w:rFonts w:ascii="Century Gothic" w:eastAsia="Times New Roman" w:hAnsi="Century Gothic" w:cs="Arial"/>
+          <w:b/>
+          <w:bCs/>
+          <w:color w:val="595959" w:themeColor="text1" w:themeTint="A6"/>
+          <w:lang w:val="en-US" w:eastAsia="nb-NO"/>
+        </w:rPr>
+      </w:pPr>
+    </w:p>
+    <w:p>
+      <w:pPr>
+        <w:shd w:val="clear" w:color="auto" w:fill="FFFFFF"/>
+        <w:spacing w:before="300" w:after="300"/>
+        <w:rPr>
+          <w:rFonts w:ascii="Century Gothic" w:eastAsia="Times New Roman" w:hAnsi="Century Gothic" w:cs="Arial"/>
+          <w:b/>
+          <w:bCs/>
+          <w:color w:val="595959" w:themeColor="text1" w:themeTint="A6"/>
+          <w:lang w:val="en-US" w:eastAsia="nb-NO"/>
+        </w:rPr>
+      </w:pPr>
+    </w:p>
+    <w:p>
+      <w:pPr>
+        <w:shd w:val="clear" w:color="auto" w:fill="FFFFFF"/>
+        <w:spacing w:before="300" w:after="300"/>
+        <w:rPr>
+          <w:rFonts w:ascii="Century Gothic" w:eastAsia="Times New Roman" w:hAnsi="Century Gothic" w:cs="Arial"/>
+          <w:b/>
+          <w:bCs/>
+          <w:color w:val="595959" w:themeColor="text1" w:themeTint="A6"/>
+          <w:lang w:val="en-US" w:eastAsia="nb-NO"/>
+        </w:rPr>
+      </w:pPr>
+      <w:r>
+        <w:rPr>
+          <w:rFonts w:ascii="Century Gothic" w:eastAsia="Times New Roman" w:hAnsi="Century Gothic" w:cs="Arial"/>
+          <w:b/>
+          <w:bCs/>
+          <w:color w:val="595959" w:themeColor="text1" w:themeTint="A6"/>
+          <w:lang w:val="en-US" w:eastAsia="nb-NO"/>
+        </w:rPr>
+        <w:lastRenderedPageBreak/>
+        <w:t>So,</w:t>
+      </w:r>
+      <w:r>
+        <w:rPr>
+          <w:rFonts w:ascii="Century Gothic" w:eastAsia="Times New Roman" w:hAnsi="Century Gothic" w:cs="Arial"/>
+          <w:b/>
+          <w:bCs/>
+          <w:color w:val="595959" w:themeColor="text1" w:themeTint="A6"/>
+          <w:lang w:val="en-US" w:eastAsia="nb-NO"/>
+        </w:rPr>
+        <w:t xml:space="preserve"> to give you an example: </w:t>
+      </w:r>
+    </w:p>
+    <w:p>
+      <w:pPr>
+        <w:shd w:val="clear" w:color="auto" w:fill="FFFFFF"/>
+        <w:spacing w:before="300" w:after="300"/>
+        <w:rPr>
+          <w:rFonts w:ascii="Century Gothic" w:eastAsia="Times New Roman" w:hAnsi="Century Gothic" w:cs="Arial"/>
           <w:i/>
           <w:iCs/>
           <w:color w:val="808080" w:themeColor="background1" w:themeShade="80"/>
@@ -503,15 +618,7 @@
           <w:color w:val="808080" w:themeColor="background1" w:themeShade="80"/>
           <w:lang w:val="en-US" w:eastAsia="nb-NO"/>
         </w:rPr>
-        <w:t>SpaceX microsite</w:t>
-      </w:r>
-      <w:r>
-        <w:rPr>
-          <w:rFonts w:ascii="Century Gothic" w:eastAsia="Times New Roman" w:hAnsi="Century Gothic" w:cs="Arial"/>
-          <w:color w:val="808080" w:themeColor="background1" w:themeShade="80"/>
-          <w:lang w:val="en-US" w:eastAsia="nb-NO"/>
-        </w:rPr>
-        <w:t xml:space="preserve"> creates content to help and inform </w:t>
+        <w:t xml:space="preserve">SpaceX microsite creates content to help and inform </w:t>
       </w:r>
       <w:r>
         <w:rPr>
@@ -601,7 +708,6 @@
           <w:color w:val="595959" w:themeColor="text1" w:themeTint="A6"/>
           <w:lang w:val="en-US" w:eastAsia="nb-NO"/>
         </w:rPr>
-        <w:lastRenderedPageBreak/>
         <w:t>When I have my audience, here is what I need to know:</w:t>
       </w:r>
     </w:p>
@@ -979,14 +1085,111 @@
           <w:lang w:val="en-US"/>
         </w:rPr>
       </w:pPr>
-      <w:r>
-        <w:rPr>
-          <w:rFonts w:ascii="Century Gothic" w:hAnsi="Century Gothic"/>
-          <w:b/>
-          <w:bCs/>
-          <w:color w:val="595959" w:themeColor="text1" w:themeTint="A6"/>
-          <w:lang w:val="en-US"/>
-        </w:rPr>
+    </w:p>
+    <w:p>
+      <w:pPr>
+        <w:spacing w:line="360" w:lineRule="auto"/>
+        <w:rPr>
+          <w:rFonts w:ascii="Century Gothic" w:hAnsi="Century Gothic"/>
+          <w:b/>
+          <w:bCs/>
+          <w:color w:val="595959" w:themeColor="text1" w:themeTint="A6"/>
+          <w:lang w:val="en-US"/>
+        </w:rPr>
+      </w:pPr>
+    </w:p>
+    <w:p>
+      <w:pPr>
+        <w:spacing w:line="360" w:lineRule="auto"/>
+        <w:rPr>
+          <w:rFonts w:ascii="Century Gothic" w:hAnsi="Century Gothic"/>
+          <w:b/>
+          <w:bCs/>
+          <w:color w:val="595959" w:themeColor="text1" w:themeTint="A6"/>
+          <w:lang w:val="en-US"/>
+        </w:rPr>
+      </w:pPr>
+    </w:p>
+    <w:p>
+      <w:pPr>
+        <w:spacing w:line="360" w:lineRule="auto"/>
+        <w:rPr>
+          <w:rFonts w:ascii="Century Gothic" w:hAnsi="Century Gothic"/>
+          <w:b/>
+          <w:bCs/>
+          <w:color w:val="595959" w:themeColor="text1" w:themeTint="A6"/>
+          <w:lang w:val="en-US"/>
+        </w:rPr>
+      </w:pPr>
+    </w:p>
+    <w:p>
+      <w:pPr>
+        <w:spacing w:line="360" w:lineRule="auto"/>
+        <w:rPr>
+          <w:rFonts w:ascii="Century Gothic" w:hAnsi="Century Gothic"/>
+          <w:b/>
+          <w:bCs/>
+          <w:color w:val="595959" w:themeColor="text1" w:themeTint="A6"/>
+          <w:lang w:val="en-US"/>
+        </w:rPr>
+      </w:pPr>
+    </w:p>
+    <w:p>
+      <w:pPr>
+        <w:spacing w:line="360" w:lineRule="auto"/>
+        <w:rPr>
+          <w:rFonts w:ascii="Century Gothic" w:hAnsi="Century Gothic"/>
+          <w:b/>
+          <w:bCs/>
+          <w:color w:val="595959" w:themeColor="text1" w:themeTint="A6"/>
+          <w:lang w:val="en-US"/>
+        </w:rPr>
+      </w:pPr>
+    </w:p>
+    <w:p>
+      <w:pPr>
+        <w:spacing w:line="360" w:lineRule="auto"/>
+        <w:rPr>
+          <w:rFonts w:ascii="Century Gothic" w:hAnsi="Century Gothic"/>
+          <w:b/>
+          <w:bCs/>
+          <w:color w:val="595959" w:themeColor="text1" w:themeTint="A6"/>
+          <w:lang w:val="en-US"/>
+        </w:rPr>
+      </w:pPr>
+    </w:p>
+    <w:p>
+      <w:pPr>
+        <w:spacing w:line="360" w:lineRule="auto"/>
+        <w:rPr>
+          <w:rFonts w:ascii="Century Gothic" w:hAnsi="Century Gothic"/>
+          <w:b/>
+          <w:bCs/>
+          <w:color w:val="595959" w:themeColor="text1" w:themeTint="A6"/>
+          <w:lang w:val="en-US"/>
+        </w:rPr>
+      </w:pPr>
+    </w:p>
+    <w:p>
+      <w:pPr>
+        <w:spacing w:line="360" w:lineRule="auto"/>
+        <w:rPr>
+          <w:rFonts w:ascii="Century Gothic" w:hAnsi="Century Gothic"/>
+          <w:b/>
+          <w:bCs/>
+          <w:color w:val="595959" w:themeColor="text1" w:themeTint="A6"/>
+          <w:lang w:val="en-US"/>
+        </w:rPr>
+      </w:pPr>
+      <w:r>
+        <w:rPr>
+          <w:rFonts w:ascii="Century Gothic" w:hAnsi="Century Gothic"/>
+          <w:b/>
+          <w:bCs/>
+          <w:color w:val="595959" w:themeColor="text1" w:themeTint="A6"/>
+          <w:lang w:val="en-US"/>
+        </w:rPr>
+        <w:lastRenderedPageBreak/>
         <w:t>Storyboards:</w:t>
       </w:r>
     </w:p>
@@ -1044,7 +1247,7 @@
                     <pic:cNvPicPr/>
                   </pic:nvPicPr>
                   <pic:blipFill>
-                    <a:blip r:embed="rId5" cstate="print">
+                    <a:blip r:embed="rId6" cstate="print">
                       <a:extLst>
                         <a:ext uri="{28A0092B-C50C-407E-A947-70E740481C1C}">
                           <a14:useLocalDpi xmlns:a14="http://schemas.microsoft.com/office/drawing/2010/main" val="0"/>
@@ -1125,7 +1328,7 @@
                     <pic:cNvPicPr/>
                   </pic:nvPicPr>
                   <pic:blipFill>
-                    <a:blip r:embed="rId6" cstate="print">
+                    <a:blip r:embed="rId7" cstate="print">
                       <a:extLst>
                         <a:ext uri="{28A0092B-C50C-407E-A947-70E740481C1C}">
                           <a14:useLocalDpi xmlns:a14="http://schemas.microsoft.com/office/drawing/2010/main" val="0"/>
@@ -1167,7 +1370,6 @@
           <w:color w:val="808080" w:themeColor="background1" w:themeShade="80"/>
           <w:lang w:val="en-US"/>
         </w:rPr>
-        <w:lastRenderedPageBreak/>
         <w:t>Story 3</w:t>
       </w:r>
     </w:p>
@@ -1207,7 +1409,7 @@
                     <pic:cNvPicPr/>
                   </pic:nvPicPr>
                   <pic:blipFill>
-                    <a:blip r:embed="rId7" cstate="print">
+                    <a:blip r:embed="rId8" cstate="print">
                       <a:extLst>
                         <a:ext uri="{28A0092B-C50C-407E-A947-70E740481C1C}">
                           <a14:useLocalDpi xmlns:a14="http://schemas.microsoft.com/office/drawing/2010/main" val="0"/>
@@ -1257,14 +1459,27 @@
           <w:lang w:val="en-US"/>
         </w:rPr>
       </w:pPr>
-      <w:r>
-        <w:rPr>
-          <w:rFonts w:ascii="Century Gothic" w:hAnsi="Century Gothic"/>
-          <w:b/>
-          <w:bCs/>
-          <w:color w:val="595959" w:themeColor="text1" w:themeTint="A6"/>
-          <w:lang w:val="en-US"/>
-        </w:rPr>
+    </w:p>
+    <w:p>
+      <w:pPr>
+        <w:spacing w:line="360" w:lineRule="auto"/>
+        <w:rPr>
+          <w:rFonts w:ascii="Century Gothic" w:hAnsi="Century Gothic"/>
+          <w:b/>
+          <w:bCs/>
+          <w:color w:val="595959" w:themeColor="text1" w:themeTint="A6"/>
+          <w:lang w:val="en-US"/>
+        </w:rPr>
+      </w:pPr>
+      <w:r>
+        <w:rPr>
+          <w:rFonts w:ascii="Century Gothic" w:hAnsi="Century Gothic"/>
+          <w:b/>
+          <w:bCs/>
+          <w:color w:val="595959" w:themeColor="text1" w:themeTint="A6"/>
+          <w:lang w:val="en-US"/>
+        </w:rPr>
+        <w:lastRenderedPageBreak/>
         <w:t>Personas:</w:t>
       </w:r>
     </w:p>
@@ -1304,7 +1519,7 @@
                     <pic:cNvPicPr/>
                   </pic:nvPicPr>
                   <pic:blipFill>
-                    <a:blip r:embed="rId8" cstate="print">
+                    <a:blip r:embed="rId9" cstate="print">
                       <a:extLst>
                         <a:ext uri="{28A0092B-C50C-407E-A947-70E740481C1C}">
                           <a14:useLocalDpi xmlns:a14="http://schemas.microsoft.com/office/drawing/2010/main" val="0"/>
@@ -1363,7 +1578,6 @@
           <w:color w:val="000000" w:themeColor="text1"/>
           <w:lang w:val="en-US"/>
         </w:rPr>
-        <w:lastRenderedPageBreak/>
         <w:drawing>
           <wp:inline distT="0" distB="0" distL="0" distR="0" wp14:anchorId="624CA532" wp14:editId="5D567FAB">
             <wp:extent cx="5756910" cy="3789680"/>
@@ -1380,7 +1594,7 @@
                     <pic:cNvPicPr/>
                   </pic:nvPicPr>
                   <pic:blipFill>
-                    <a:blip r:embed="rId9" cstate="print">
+                    <a:blip r:embed="rId10" cstate="print">
                       <a:extLst>
                         <a:ext uri="{28A0092B-C50C-407E-A947-70E740481C1C}">
                           <a14:useLocalDpi xmlns:a14="http://schemas.microsoft.com/office/drawing/2010/main" val="0"/>
@@ -1430,6 +1644,82 @@
           <w:lang w:val="en-US"/>
         </w:rPr>
       </w:pPr>
+      <w:r>
+        <w:rPr>
+          <w:rFonts w:ascii="Century Gothic" w:hAnsi="Century Gothic"/>
+          <w:b/>
+          <w:bCs/>
+          <w:noProof/>
+          <w:color w:val="595959" w:themeColor="text1" w:themeTint="A6"/>
+          <w:lang w:val="en-US"/>
+        </w:rPr>
+        <w:lastRenderedPageBreak/>
+        <w:drawing>
+          <wp:inline distT="0" distB="0" distL="0" distR="0" wp14:anchorId="5A19CFEA" wp14:editId="51B76B69">
+            <wp:extent cx="5756910" cy="3789680"/>
+            <wp:effectExtent l="0" t="0" r="0" b="0"/>
+            <wp:docPr id="10" name="Bilde 10" descr="Et bilde som inneholder skjermbilde&#10;&#10;Automatisk generert beskrivelse"/>
+            <wp:cNvGraphicFramePr>
+              <a:graphicFrameLocks xmlns:a="http://schemas.openxmlformats.org/drawingml/2006/main" noChangeAspect="1"/>
+            </wp:cNvGraphicFramePr>
+            <a:graphic xmlns:a="http://schemas.openxmlformats.org/drawingml/2006/main">
+              <a:graphicData uri="http://schemas.openxmlformats.org/drawingml/2006/picture">
+                <pic:pic xmlns:pic="http://schemas.openxmlformats.org/drawingml/2006/picture">
+                  <pic:nvPicPr>
+                    <pic:cNvPr id="10" name="export_canvas_patrick-200428_1010.png"/>
+                    <pic:cNvPicPr/>
+                  </pic:nvPicPr>
+                  <pic:blipFill>
+                    <a:blip r:embed="rId11" cstate="print">
+                      <a:extLst>
+                        <a:ext uri="{28A0092B-C50C-407E-A947-70E740481C1C}">
+                          <a14:useLocalDpi xmlns:a14="http://schemas.microsoft.com/office/drawing/2010/main" val="0"/>
+                        </a:ext>
+                      </a:extLst>
+                    </a:blip>
+                    <a:stretch>
+                      <a:fillRect/>
+                    </a:stretch>
+                  </pic:blipFill>
+                  <pic:spPr>
+                    <a:xfrm>
+                      <a:off x="0" y="0"/>
+                      <a:ext cx="5756910" cy="3789680"/>
+                    </a:xfrm>
+                    <a:prstGeom prst="rect">
+                      <a:avLst/>
+                    </a:prstGeom>
+                  </pic:spPr>
+                </pic:pic>
+              </a:graphicData>
+            </a:graphic>
+          </wp:inline>
+        </w:drawing>
+      </w:r>
+    </w:p>
+    <w:p>
+      <w:pPr>
+        <w:spacing w:line="360" w:lineRule="auto"/>
+        <w:rPr>
+          <w:rFonts w:ascii="Century Gothic" w:hAnsi="Century Gothic"/>
+          <w:b/>
+          <w:bCs/>
+          <w:color w:val="595959" w:themeColor="text1" w:themeTint="A6"/>
+          <w:lang w:val="en-US"/>
+        </w:rPr>
+      </w:pPr>
+    </w:p>
+    <w:p>
+      <w:pPr>
+        <w:spacing w:line="360" w:lineRule="auto"/>
+        <w:rPr>
+          <w:rFonts w:ascii="Century Gothic" w:hAnsi="Century Gothic"/>
+          <w:b/>
+          <w:bCs/>
+          <w:color w:val="595959" w:themeColor="text1" w:themeTint="A6"/>
+          <w:lang w:val="en-US"/>
+        </w:rPr>
+      </w:pPr>
     </w:p>
     <w:p>
       <w:pPr>
@@ -1695,7 +1985,7 @@
                     <pic:cNvPicPr/>
                   </pic:nvPicPr>
                   <pic:blipFill>
-                    <a:blip r:embed="rId10" cstate="print">
+                    <a:blip r:embed="rId12" cstate="print">
                       <a:extLst>
                         <a:ext uri="{28A0092B-C50C-407E-A947-70E740481C1C}">
                           <a14:useLocalDpi xmlns:a14="http://schemas.microsoft.com/office/drawing/2010/main" val="0"/>
@@ -1759,7 +2049,7 @@
                     <pic:cNvPicPr/>
                   </pic:nvPicPr>
                   <pic:blipFill>
-                    <a:blip r:embed="rId11" cstate="print">
+                    <a:blip r:embed="rId13" cstate="print">
                       <a:extLst>
                         <a:ext uri="{28A0092B-C50C-407E-A947-70E740481C1C}">
                           <a14:useLocalDpi xmlns:a14="http://schemas.microsoft.com/office/drawing/2010/main" val="0"/>
@@ -1824,7 +2114,7 @@
                     <pic:cNvPicPr/>
                   </pic:nvPicPr>
                   <pic:blipFill>
-                    <a:blip r:embed="rId12" cstate="print">
+                    <a:blip r:embed="rId14" cstate="print">
                       <a:extLst>
                         <a:ext uri="{28A0092B-C50C-407E-A947-70E740481C1C}">
                           <a14:useLocalDpi xmlns:a14="http://schemas.microsoft.com/office/drawing/2010/main" val="0"/>
@@ -1888,7 +2178,7 @@
                     <pic:cNvPicPr/>
                   </pic:nvPicPr>
                   <pic:blipFill>
-                    <a:blip r:embed="rId13" cstate="print">
+                    <a:blip r:embed="rId15" cstate="print">
                       <a:extLst>
                         <a:ext uri="{28A0092B-C50C-407E-A947-70E740481C1C}">
                           <a14:useLocalDpi xmlns:a14="http://schemas.microsoft.com/office/drawing/2010/main" val="0"/>
@@ -2878,6 +3168,29 @@
       <w:contextualSpacing/>
     </w:pPr>
   </w:style>
+  <w:style w:type="character" w:styleId="Hyperkobling">
+    <w:name w:val="Hyperlink"/>
+    <w:basedOn w:val="Standardskriftforavsnitt"/>
+    <w:uiPriority w:val="99"/>
+    <w:unhideWhenUsed/>
+    <w:rsid w:val="003F36E6"/>
+    <w:rPr>
+      <w:color w:val="0563C1" w:themeColor="hyperlink"/>
+      <w:u w:val="single"/>
+    </w:rPr>
+  </w:style>
+  <w:style w:type="character" w:styleId="Ulstomtale">
+    <w:name w:val="Unresolved Mention"/>
+    <w:basedOn w:val="Standardskriftforavsnitt"/>
+    <w:uiPriority w:val="99"/>
+    <w:semiHidden/>
+    <w:unhideWhenUsed/>
+    <w:rsid w:val="003F36E6"/>
+    <w:rPr>
+      <w:color w:val="605E5C"/>
+      <w:shd w:val="clear" w:color="auto" w:fill="E1DFDD"/>
+    </w:rPr>
+  </w:style>
 </w:styles>
 </file>
 

</xml_diff>

<commit_message>
just small changes to text file
</commit_message>
<xml_diff>
--- a/Week 2/Target Audience.docx
+++ b/Week 2/Target Audience.docx
@@ -197,7 +197,23 @@
             <w:rFonts w:ascii="Century Gothic" w:hAnsi="Century Gothic"/>
             <w:lang w:val="en-US"/>
           </w:rPr>
-          <w:t>https://xd.adobe.com/view/aa1320d2-66c7-44e3-61cc-d3204477e208-dc22/</w:t>
+          <w:t>https://xd.adobe.com/view/aa1320d2-66c7-44e3-61cc-d</w:t>
+        </w:r>
+        <w:r>
+          <w:rPr>
+            <w:rStyle w:val="Hyperkobling"/>
+            <w:rFonts w:ascii="Century Gothic" w:hAnsi="Century Gothic"/>
+            <w:lang w:val="en-US"/>
+          </w:rPr>
+          <w:t>3</w:t>
+        </w:r>
+        <w:r>
+          <w:rPr>
+            <w:rStyle w:val="Hyperkobling"/>
+            <w:rFonts w:ascii="Century Gothic" w:hAnsi="Century Gothic"/>
+            <w:lang w:val="en-US"/>
+          </w:rPr>
+          <w:t>204477e208-dc22/</w:t>
         </w:r>
       </w:hyperlink>
     </w:p>
@@ -226,6 +242,170 @@
           <w:color w:val="808080" w:themeColor="background1" w:themeShade="80"/>
           <w:lang w:val="en-US"/>
         </w:rPr>
+        <w:t>This prototype is</w:t>
+      </w:r>
+      <w:r>
+        <w:rPr>
+          <w:rFonts w:ascii="Century Gothic" w:hAnsi="Century Gothic"/>
+          <w:color w:val="808080" w:themeColor="background1" w:themeShade="80"/>
+          <w:lang w:val="en-US"/>
+        </w:rPr>
+        <w:t xml:space="preserve"> almost</w:t>
+      </w:r>
+      <w:r>
+        <w:rPr>
+          <w:rFonts w:ascii="Century Gothic" w:hAnsi="Century Gothic"/>
+          <w:color w:val="808080" w:themeColor="background1" w:themeShade="80"/>
+          <w:lang w:val="en-US"/>
+        </w:rPr>
+        <w:t xml:space="preserve"> how I imagine it will look like. </w:t>
+      </w:r>
+      <w:r>
+        <w:rPr>
+          <w:rFonts w:ascii="Century Gothic" w:hAnsi="Century Gothic"/>
+          <w:color w:val="808080" w:themeColor="background1" w:themeShade="80"/>
+          <w:lang w:val="en-US"/>
+        </w:rPr>
+        <w:t>I will be adding more “animations” to buttons</w:t>
+      </w:r>
+      <w:r>
+        <w:rPr>
+          <w:rFonts w:ascii="Century Gothic" w:hAnsi="Century Gothic"/>
+          <w:color w:val="808080" w:themeColor="background1" w:themeShade="80"/>
+          <w:lang w:val="en-US"/>
+        </w:rPr>
+        <w:t xml:space="preserve">, nav and maybe also to some image or content. </w:t>
+      </w:r>
+      <w:r>
+        <w:rPr>
+          <w:rFonts w:ascii="Century Gothic" w:hAnsi="Century Gothic"/>
+          <w:color w:val="808080" w:themeColor="background1" w:themeShade="80"/>
+          <w:lang w:val="en-US"/>
+        </w:rPr>
+        <w:t>Also try to use some gradient with rgba color</w:t>
+      </w:r>
+      <w:r>
+        <w:rPr>
+          <w:rFonts w:ascii="Century Gothic" w:hAnsi="Century Gothic"/>
+          <w:color w:val="808080" w:themeColor="background1" w:themeShade="80"/>
+          <w:lang w:val="en-US"/>
+        </w:rPr>
+        <w:t xml:space="preserve">, if it looks good. For tablet view it will </w:t>
+      </w:r>
+      <w:r>
+        <w:rPr>
+          <w:rFonts w:ascii="Century Gothic" w:hAnsi="Century Gothic"/>
+          <w:color w:val="808080" w:themeColor="background1" w:themeShade="80"/>
+          <w:lang w:val="en-US"/>
+        </w:rPr>
+        <w:t>look the same as the desktop view when it comes to the body, but for</w:t>
+      </w:r>
+      <w:r>
+        <w:rPr>
+          <w:rFonts w:ascii="Century Gothic" w:hAnsi="Century Gothic"/>
+          <w:color w:val="808080" w:themeColor="background1" w:themeShade="80"/>
+          <w:lang w:val="en-US"/>
+        </w:rPr>
+        <w:t xml:space="preserve"> navigation it will have a drop down, hamburger menu. And the footer will look </w:t>
+      </w:r>
+      <w:r>
+        <w:rPr>
+          <w:rFonts w:ascii="Century Gothic" w:hAnsi="Century Gothic"/>
+          <w:color w:val="808080" w:themeColor="background1" w:themeShade="80"/>
+          <w:lang w:val="en-US"/>
+        </w:rPr>
+        <w:t xml:space="preserve">the same as on mobile. </w:t>
+      </w:r>
+      <w:r>
+        <w:rPr>
+          <w:rFonts w:ascii="Century Gothic" w:hAnsi="Century Gothic"/>
+          <w:color w:val="808080" w:themeColor="background1" w:themeShade="80"/>
+          <w:lang w:val="en-US"/>
+        </w:rPr>
+        <w:t>So,</w:t>
+      </w:r>
+      <w:r>
+        <w:rPr>
+          <w:rFonts w:ascii="Century Gothic" w:hAnsi="Century Gothic"/>
+          <w:color w:val="808080" w:themeColor="background1" w:themeShade="80"/>
+          <w:lang w:val="en-US"/>
+        </w:rPr>
+        <w:t xml:space="preserve"> you can </w:t>
+      </w:r>
+      <w:r>
+        <w:rPr>
+          <w:rFonts w:ascii="Century Gothic" w:hAnsi="Century Gothic"/>
+          <w:color w:val="808080" w:themeColor="background1" w:themeShade="80"/>
+          <w:lang w:val="en-US"/>
+        </w:rPr>
+        <w:t>get a good view on how it will look on tablet. In the prototype I have made for desktop and phone</w:t>
+      </w:r>
+      <w:r>
+        <w:rPr>
+          <w:rFonts w:ascii="Century Gothic" w:hAnsi="Century Gothic"/>
+          <w:color w:val="808080" w:themeColor="background1" w:themeShade="80"/>
+          <w:lang w:val="en-US"/>
+        </w:rPr>
+        <w:t xml:space="preserve">. (the view mobile and desktop button will not be on the finish product, </w:t>
+      </w:r>
+      <w:r>
+        <w:rPr>
+          <w:rFonts w:ascii="Century Gothic" w:hAnsi="Century Gothic"/>
+          <w:color w:val="808080" w:themeColor="background1" w:themeShade="80"/>
+          <w:lang w:val="en-US"/>
+        </w:rPr>
+        <w:t>it’s</w:t>
+      </w:r>
+      <w:r>
+        <w:rPr>
+          <w:rFonts w:ascii="Century Gothic" w:hAnsi="Century Gothic"/>
+          <w:color w:val="808080" w:themeColor="background1" w:themeShade="80"/>
+          <w:lang w:val="en-US"/>
+        </w:rPr>
+        <w:t xml:space="preserve"> just for </w:t>
+      </w:r>
+      <w:r>
+        <w:rPr>
+          <w:rFonts w:ascii="Century Gothic" w:hAnsi="Century Gothic"/>
+          <w:color w:val="808080" w:themeColor="background1" w:themeShade="80"/>
+          <w:lang w:val="en-US"/>
+        </w:rPr>
+        <w:t>navigation in XD</w:t>
+      </w:r>
+      <w:r>
+        <w:rPr>
+          <w:rFonts w:ascii="Century Gothic" w:hAnsi="Century Gothic"/>
+          <w:color w:val="808080" w:themeColor="background1" w:themeShade="80"/>
+          <w:lang w:val="en-US"/>
+        </w:rPr>
+        <w:t>)</w:t>
+      </w:r>
+    </w:p>
+    <w:p>
+      <w:pPr>
+        <w:spacing w:line="360" w:lineRule="auto"/>
+        <w:rPr>
+          <w:rFonts w:ascii="Century Gothic" w:hAnsi="Century Gothic"/>
+          <w:color w:val="808080" w:themeColor="background1" w:themeShade="80"/>
+          <w:lang w:val="en-US"/>
+        </w:rPr>
+      </w:pPr>
+    </w:p>
+    <w:p>
+      <w:pPr>
+        <w:spacing w:line="360" w:lineRule="auto"/>
+        <w:rPr>
+          <w:rFonts w:ascii="Century Gothic" w:hAnsi="Century Gothic"/>
+          <w:color w:val="808080" w:themeColor="background1" w:themeShade="80"/>
+          <w:lang w:val="en-US"/>
+        </w:rPr>
+      </w:pPr>
+      <w:r>
+        <w:rPr>
+          <w:rFonts w:ascii="Century Gothic" w:hAnsi="Century Gothic"/>
+          <w:color w:val="808080" w:themeColor="background1" w:themeShade="80"/>
+          <w:lang w:val="en-US"/>
+        </w:rPr>
         <w:t>My target au</w:t>
       </w:r>
       <w:r>
@@ -234,38 +414,75 @@
           <w:color w:val="808080" w:themeColor="background1" w:themeShade="80"/>
           <w:lang w:val="en-US"/>
         </w:rPr>
-        <w:t xml:space="preserve">dience for this site will be astronauts and employees in the SpaceX program. The site is open for everyone, so will also focus on people between age 25-35/40. The best place for me to find an audience will be people I know are interested, in the space program, or in schools that educates future space employees. Will try my best to find suitable candidates, or worst case I will need to use myself. </w:t>
-      </w:r>
-    </w:p>
-    <w:p>
-      <w:pPr>
-        <w:spacing w:line="360" w:lineRule="auto"/>
-        <w:rPr>
-          <w:rFonts w:ascii="Century Gothic" w:hAnsi="Century Gothic"/>
-          <w:color w:val="595959" w:themeColor="text1" w:themeTint="A6"/>
-          <w:lang w:val="en-US"/>
-        </w:rPr>
-      </w:pPr>
-    </w:p>
-    <w:p>
-      <w:pPr>
-        <w:spacing w:line="360" w:lineRule="auto"/>
-        <w:rPr>
-          <w:rFonts w:ascii="Century Gothic" w:hAnsi="Century Gothic"/>
-          <w:b/>
-          <w:bCs/>
-          <w:color w:val="595959" w:themeColor="text1" w:themeTint="A6"/>
-          <w:lang w:val="en-US"/>
-        </w:rPr>
-      </w:pPr>
-      <w:r>
-        <w:rPr>
-          <w:rFonts w:ascii="Century Gothic" w:hAnsi="Century Gothic"/>
-          <w:b/>
-          <w:bCs/>
-          <w:color w:val="595959" w:themeColor="text1" w:themeTint="A6"/>
-          <w:lang w:val="en-US"/>
-        </w:rPr>
+        <w:t>dience for this site will</w:t>
+      </w:r>
+      <w:r>
+        <w:rPr>
+          <w:rFonts w:ascii="Century Gothic" w:hAnsi="Century Gothic"/>
+          <w:color w:val="808080" w:themeColor="background1" w:themeShade="80"/>
+          <w:lang w:val="en-US"/>
+        </w:rPr>
+        <w:t xml:space="preserve"> ideally</w:t>
+      </w:r>
+      <w:r>
+        <w:rPr>
+          <w:rFonts w:ascii="Century Gothic" w:hAnsi="Century Gothic"/>
+          <w:color w:val="808080" w:themeColor="background1" w:themeShade="80"/>
+          <w:lang w:val="en-US"/>
+        </w:rPr>
+        <w:t xml:space="preserve"> be astronauts and employees in the SpaceX program. The site is open for everyone, so will also focus on people between age 25-35/40. The best place for me to find an audience will be people I know are interested, in the space program, or in schools that educates future space employees. Will try my best to find suitable candidates, or worst case I will need to use myself. </w:t>
+      </w:r>
+    </w:p>
+    <w:p>
+      <w:pPr>
+        <w:spacing w:line="360" w:lineRule="auto"/>
+        <w:rPr>
+          <w:rFonts w:ascii="Century Gothic" w:hAnsi="Century Gothic"/>
+          <w:color w:val="595959" w:themeColor="text1" w:themeTint="A6"/>
+          <w:lang w:val="en-US"/>
+        </w:rPr>
+      </w:pPr>
+    </w:p>
+    <w:p>
+      <w:pPr>
+        <w:spacing w:line="360" w:lineRule="auto"/>
+        <w:rPr>
+          <w:rFonts w:ascii="Century Gothic" w:hAnsi="Century Gothic"/>
+          <w:color w:val="595959" w:themeColor="text1" w:themeTint="A6"/>
+          <w:lang w:val="en-US"/>
+        </w:rPr>
+      </w:pPr>
+    </w:p>
+    <w:p>
+      <w:pPr>
+        <w:spacing w:line="360" w:lineRule="auto"/>
+        <w:rPr>
+          <w:rFonts w:ascii="Century Gothic" w:hAnsi="Century Gothic"/>
+          <w:color w:val="595959" w:themeColor="text1" w:themeTint="A6"/>
+          <w:lang w:val="en-US"/>
+        </w:rPr>
+      </w:pPr>
+    </w:p>
+    <w:p>
+      <w:pPr>
+        <w:spacing w:line="360" w:lineRule="auto"/>
+        <w:rPr>
+          <w:rFonts w:ascii="Century Gothic" w:hAnsi="Century Gothic"/>
+          <w:b/>
+          <w:bCs/>
+          <w:color w:val="595959" w:themeColor="text1" w:themeTint="A6"/>
+          <w:lang w:val="en-US"/>
+        </w:rPr>
+      </w:pPr>
+      <w:r>
+        <w:rPr>
+          <w:rFonts w:ascii="Century Gothic" w:hAnsi="Century Gothic"/>
+          <w:b/>
+          <w:bCs/>
+          <w:color w:val="595959" w:themeColor="text1" w:themeTint="A6"/>
+          <w:lang w:val="en-US"/>
+        </w:rPr>
+        <w:lastRenderedPageBreak/>
         <w:t>Create</w:t>
       </w:r>
       <w:r>
@@ -430,54 +647,14 @@
           <w:lang w:val="en-US" w:eastAsia="nb-NO"/>
         </w:rPr>
       </w:pPr>
-    </w:p>
-    <w:p>
-      <w:pPr>
-        <w:shd w:val="clear" w:color="auto" w:fill="FFFFFF"/>
-        <w:spacing w:before="300" w:after="300"/>
-        <w:rPr>
-          <w:rFonts w:ascii="Century Gothic" w:eastAsia="Times New Roman" w:hAnsi="Century Gothic" w:cs="Arial"/>
-          <w:b/>
-          <w:bCs/>
-          <w:color w:val="595959" w:themeColor="text1" w:themeTint="A6"/>
-          <w:lang w:val="en-US" w:eastAsia="nb-NO"/>
-        </w:rPr>
-      </w:pPr>
-    </w:p>
-    <w:p>
-      <w:pPr>
-        <w:shd w:val="clear" w:color="auto" w:fill="FFFFFF"/>
-        <w:spacing w:before="300" w:after="300"/>
-        <w:rPr>
-          <w:rFonts w:ascii="Century Gothic" w:eastAsia="Times New Roman" w:hAnsi="Century Gothic" w:cs="Arial"/>
-          <w:b/>
-          <w:bCs/>
-          <w:color w:val="595959" w:themeColor="text1" w:themeTint="A6"/>
-          <w:lang w:val="en-US" w:eastAsia="nb-NO"/>
-        </w:rPr>
-      </w:pPr>
-    </w:p>
-    <w:p>
-      <w:pPr>
-        <w:shd w:val="clear" w:color="auto" w:fill="FFFFFF"/>
-        <w:spacing w:before="300" w:after="300"/>
-        <w:rPr>
-          <w:rFonts w:ascii="Century Gothic" w:eastAsia="Times New Roman" w:hAnsi="Century Gothic" w:cs="Arial"/>
-          <w:b/>
-          <w:bCs/>
-          <w:color w:val="595959" w:themeColor="text1" w:themeTint="A6"/>
-          <w:lang w:val="en-US" w:eastAsia="nb-NO"/>
-        </w:rPr>
-      </w:pPr>
-      <w:r>
-        <w:rPr>
-          <w:rFonts w:ascii="Century Gothic" w:eastAsia="Times New Roman" w:hAnsi="Century Gothic" w:cs="Arial"/>
-          <w:b/>
-          <w:bCs/>
-          <w:color w:val="595959" w:themeColor="text1" w:themeTint="A6"/>
-          <w:lang w:val="en-US" w:eastAsia="nb-NO"/>
-        </w:rPr>
-        <w:lastRenderedPageBreak/>
+      <w:r>
+        <w:rPr>
+          <w:rFonts w:ascii="Century Gothic" w:eastAsia="Times New Roman" w:hAnsi="Century Gothic" w:cs="Arial"/>
+          <w:b/>
+          <w:bCs/>
+          <w:color w:val="595959" w:themeColor="text1" w:themeTint="A6"/>
+          <w:lang w:val="en-US" w:eastAsia="nb-NO"/>
+        </w:rPr>
         <w:t>So,</w:t>
       </w:r>
       <w:r>
@@ -1061,114 +1238,6 @@
         </w:rPr>
         <w:t>Pain points</w:t>
       </w:r>
-    </w:p>
-    <w:p>
-      <w:pPr>
-        <w:spacing w:line="360" w:lineRule="auto"/>
-        <w:rPr>
-          <w:rFonts w:ascii="Century Gothic" w:hAnsi="Century Gothic"/>
-          <w:b/>
-          <w:bCs/>
-          <w:color w:val="595959" w:themeColor="text1" w:themeTint="A6"/>
-          <w:lang w:val="en-US"/>
-        </w:rPr>
-      </w:pPr>
-    </w:p>
-    <w:p>
-      <w:pPr>
-        <w:spacing w:line="360" w:lineRule="auto"/>
-        <w:rPr>
-          <w:rFonts w:ascii="Century Gothic" w:hAnsi="Century Gothic"/>
-          <w:b/>
-          <w:bCs/>
-          <w:color w:val="595959" w:themeColor="text1" w:themeTint="A6"/>
-          <w:lang w:val="en-US"/>
-        </w:rPr>
-      </w:pPr>
-    </w:p>
-    <w:p>
-      <w:pPr>
-        <w:spacing w:line="360" w:lineRule="auto"/>
-        <w:rPr>
-          <w:rFonts w:ascii="Century Gothic" w:hAnsi="Century Gothic"/>
-          <w:b/>
-          <w:bCs/>
-          <w:color w:val="595959" w:themeColor="text1" w:themeTint="A6"/>
-          <w:lang w:val="en-US"/>
-        </w:rPr>
-      </w:pPr>
-    </w:p>
-    <w:p>
-      <w:pPr>
-        <w:spacing w:line="360" w:lineRule="auto"/>
-        <w:rPr>
-          <w:rFonts w:ascii="Century Gothic" w:hAnsi="Century Gothic"/>
-          <w:b/>
-          <w:bCs/>
-          <w:color w:val="595959" w:themeColor="text1" w:themeTint="A6"/>
-          <w:lang w:val="en-US"/>
-        </w:rPr>
-      </w:pPr>
-    </w:p>
-    <w:p>
-      <w:pPr>
-        <w:spacing w:line="360" w:lineRule="auto"/>
-        <w:rPr>
-          <w:rFonts w:ascii="Century Gothic" w:hAnsi="Century Gothic"/>
-          <w:b/>
-          <w:bCs/>
-          <w:color w:val="595959" w:themeColor="text1" w:themeTint="A6"/>
-          <w:lang w:val="en-US"/>
-        </w:rPr>
-      </w:pPr>
-    </w:p>
-    <w:p>
-      <w:pPr>
-        <w:spacing w:line="360" w:lineRule="auto"/>
-        <w:rPr>
-          <w:rFonts w:ascii="Century Gothic" w:hAnsi="Century Gothic"/>
-          <w:b/>
-          <w:bCs/>
-          <w:color w:val="595959" w:themeColor="text1" w:themeTint="A6"/>
-          <w:lang w:val="en-US"/>
-        </w:rPr>
-      </w:pPr>
-    </w:p>
-    <w:p>
-      <w:pPr>
-        <w:spacing w:line="360" w:lineRule="auto"/>
-        <w:rPr>
-          <w:rFonts w:ascii="Century Gothic" w:hAnsi="Century Gothic"/>
-          <w:b/>
-          <w:bCs/>
-          <w:color w:val="595959" w:themeColor="text1" w:themeTint="A6"/>
-          <w:lang w:val="en-US"/>
-        </w:rPr>
-      </w:pPr>
-    </w:p>
-    <w:p>
-      <w:pPr>
-        <w:spacing w:line="360" w:lineRule="auto"/>
-        <w:rPr>
-          <w:rFonts w:ascii="Century Gothic" w:hAnsi="Century Gothic"/>
-          <w:b/>
-          <w:bCs/>
-          <w:color w:val="595959" w:themeColor="text1" w:themeTint="A6"/>
-          <w:lang w:val="en-US"/>
-        </w:rPr>
-      </w:pPr>
-    </w:p>
-    <w:p>
-      <w:pPr>
-        <w:spacing w:line="360" w:lineRule="auto"/>
-        <w:rPr>
-          <w:rFonts w:ascii="Century Gothic" w:hAnsi="Century Gothic"/>
-          <w:b/>
-          <w:bCs/>
-          <w:color w:val="595959" w:themeColor="text1" w:themeTint="A6"/>
-          <w:lang w:val="en-US"/>
-        </w:rPr>
-      </w:pPr>
     </w:p>
     <w:p>
       <w:pPr>
@@ -1941,6 +2010,66 @@
         <w:spacing w:line="360" w:lineRule="auto"/>
         <w:rPr>
           <w:rFonts w:ascii="Century Gothic" w:hAnsi="Century Gothic"/>
+          <w:color w:val="595959" w:themeColor="text1" w:themeTint="A6"/>
+          <w:lang w:val="en-US"/>
+        </w:rPr>
+      </w:pPr>
+      <w:r>
+        <w:rPr>
+          <w:rFonts w:ascii="Century Gothic" w:hAnsi="Century Gothic"/>
+          <w:color w:val="595959" w:themeColor="text1" w:themeTint="A6"/>
+          <w:lang w:val="en-US"/>
+        </w:rPr>
+        <w:t>Here I have some wireframe</w:t>
+      </w:r>
+      <w:r>
+        <w:rPr>
+          <w:rFonts w:ascii="Century Gothic" w:hAnsi="Century Gothic"/>
+          <w:color w:val="595959" w:themeColor="text1" w:themeTint="A6"/>
+          <w:lang w:val="en-US"/>
+        </w:rPr>
+        <w:t xml:space="preserve"> that I started with, I then switched to making a prototype when I understood that we did not need to do both. </w:t>
+      </w:r>
+      <w:r>
+        <w:rPr>
+          <w:rFonts w:ascii="Century Gothic" w:hAnsi="Century Gothic"/>
+          <w:color w:val="595959" w:themeColor="text1" w:themeTint="A6"/>
+          <w:lang w:val="en-US"/>
+        </w:rPr>
+        <w:t xml:space="preserve">But since I started with the </w:t>
+      </w:r>
+      <w:proofErr w:type="gramStart"/>
+      <w:r>
+        <w:rPr>
+          <w:rFonts w:ascii="Century Gothic" w:hAnsi="Century Gothic"/>
+          <w:color w:val="595959" w:themeColor="text1" w:themeTint="A6"/>
+          <w:lang w:val="en-US"/>
+        </w:rPr>
+        <w:t>wireframe</w:t>
+      </w:r>
+      <w:proofErr w:type="gramEnd"/>
+      <w:r>
+        <w:rPr>
+          <w:rFonts w:ascii="Century Gothic" w:hAnsi="Century Gothic"/>
+          <w:color w:val="595959" w:themeColor="text1" w:themeTint="A6"/>
+          <w:lang w:val="en-US"/>
+        </w:rPr>
+        <w:t xml:space="preserve"> I will </w:t>
+      </w:r>
+      <w:r>
+        <w:rPr>
+          <w:rFonts w:ascii="Century Gothic" w:hAnsi="Century Gothic"/>
+          <w:color w:val="595959" w:themeColor="text1" w:themeTint="A6"/>
+          <w:lang w:val="en-US"/>
+        </w:rPr>
+        <w:t>post what I made underneath.</w:t>
+      </w:r>
+    </w:p>
+    <w:p>
+      <w:pPr>
+        <w:spacing w:line="360" w:lineRule="auto"/>
+        <w:rPr>
+          <w:rFonts w:ascii="Century Gothic" w:hAnsi="Century Gothic"/>
           <w:b/>
           <w:bCs/>
           <w:color w:val="595959" w:themeColor="text1" w:themeTint="A6"/>
@@ -1970,9 +2099,9 @@
           <w:lang w:val="en-US"/>
         </w:rPr>
         <w:drawing>
-          <wp:inline distT="0" distB="0" distL="0" distR="0" wp14:anchorId="6C0D9967" wp14:editId="7A478AB0">
-            <wp:extent cx="5124778" cy="3843866"/>
-            <wp:effectExtent l="0" t="0" r="6350" b="4445"/>
+          <wp:inline distT="0" distB="0" distL="0" distR="0" wp14:anchorId="6C0D9967" wp14:editId="7918DFF0">
+            <wp:extent cx="5124450" cy="3496734"/>
+            <wp:effectExtent l="0" t="0" r="0" b="0"/>
             <wp:docPr id="4" name="Bilde 4" descr="Et bilde som inneholder tekst, tavle&#10;&#10;Automatisk generert beskrivelse"/>
             <wp:cNvGraphicFramePr>
               <a:graphicFrameLocks xmlns:a="http://schemas.openxmlformats.org/drawingml/2006/main" noChangeAspect="1"/>
@@ -1999,7 +2128,7 @@
                   <pic:spPr>
                     <a:xfrm>
                       <a:off x="0" y="0"/>
-                      <a:ext cx="5182864" cy="3887433"/>
+                      <a:ext cx="5189486" cy="3541112"/>
                     </a:xfrm>
                     <a:prstGeom prst="rect">
                       <a:avLst/>
@@ -2034,9 +2163,9 @@
           <w:lang w:val="en-US"/>
         </w:rPr>
         <w:drawing>
-          <wp:inline distT="0" distB="0" distL="0" distR="0" wp14:anchorId="2CB8C003" wp14:editId="292677DA">
-            <wp:extent cx="5124780" cy="3843867"/>
-            <wp:effectExtent l="0" t="0" r="6350" b="4445"/>
+          <wp:inline distT="0" distB="0" distL="0" distR="0" wp14:anchorId="2CB8C003" wp14:editId="54CF9FC2">
+            <wp:extent cx="5124450" cy="3539067"/>
+            <wp:effectExtent l="0" t="0" r="0" b="4445"/>
             <wp:docPr id="5" name="Bilde 5" descr="Et bilde som inneholder baseball, spiller&#10;&#10;Automatisk generert beskrivelse"/>
             <wp:cNvGraphicFramePr>
               <a:graphicFrameLocks xmlns:a="http://schemas.openxmlformats.org/drawingml/2006/main" noChangeAspect="1"/>
@@ -2063,7 +2192,7 @@
                   <pic:spPr>
                     <a:xfrm>
                       <a:off x="0" y="0"/>
-                      <a:ext cx="5180828" cy="3885906"/>
+                      <a:ext cx="5187453" cy="3582579"/>
                     </a:xfrm>
                     <a:prstGeom prst="rect">
                       <a:avLst/>
@@ -3191,6 +3320,18 @@
       <w:shd w:val="clear" w:color="auto" w:fill="E1DFDD"/>
     </w:rPr>
   </w:style>
+  <w:style w:type="character" w:styleId="Fulgthyperkobling">
+    <w:name w:val="FollowedHyperlink"/>
+    <w:basedOn w:val="Standardskriftforavsnitt"/>
+    <w:uiPriority w:val="99"/>
+    <w:semiHidden/>
+    <w:unhideWhenUsed/>
+    <w:rsid w:val="003E2F93"/>
+    <w:rPr>
+      <w:color w:val="954F72" w:themeColor="followedHyperlink"/>
+      <w:u w:val="single"/>
+    </w:rPr>
+  </w:style>
 </w:styles>
 </file>
 

</xml_diff>